<commit_message>
Final Commit for Capstone 1
</commit_message>
<xml_diff>
--- a/doc/Summary_Capstone_1.docx
+++ b/doc/Summary_Capstone_1.docx
@@ -260,7 +260,39 @@
           <w:sz w:val="28"/>
           <w:szCs w:val="28"/>
         </w:rPr>
-        <w:t>Environmental factors such as PM2.5, Lead, and Diesel Particulate Matter contribute moderately to CVD variations.</w:t>
+        <w:t xml:space="preserve">Environmental factors such as PM2.5, </w:t>
+      </w:r>
+      <w:r>
+        <w:rPr>
+          <w:rFonts w:ascii="Arial" w:hAnsi="Arial" w:cs="Arial"/>
+          <w:sz w:val="28"/>
+          <w:szCs w:val="28"/>
+        </w:rPr>
+        <w:t>Ozone Level</w:t>
+      </w:r>
+      <w:r>
+        <w:rPr>
+          <w:rFonts w:ascii="Arial" w:hAnsi="Arial" w:cs="Arial"/>
+          <w:sz w:val="28"/>
+          <w:szCs w:val="28"/>
+        </w:rPr>
+        <w:t xml:space="preserve">, and </w:t>
+      </w:r>
+      <w:r>
+        <w:rPr>
+          <w:rFonts w:ascii="Arial" w:hAnsi="Arial" w:cs="Arial"/>
+          <w:sz w:val="28"/>
+          <w:szCs w:val="28"/>
+        </w:rPr>
+        <w:t>Linguistic Isolation</w:t>
+      </w:r>
+      <w:r>
+        <w:rPr>
+          <w:rFonts w:ascii="Arial" w:hAnsi="Arial" w:cs="Arial"/>
+          <w:sz w:val="28"/>
+          <w:szCs w:val="28"/>
+        </w:rPr>
+        <w:t xml:space="preserve"> contribute moderately to CVD variations.</w:t>
       </w:r>
     </w:p>
     <w:p>
@@ -292,7 +324,87 @@
           <w:sz w:val="28"/>
           <w:szCs w:val="28"/>
         </w:rPr>
-        <w:t xml:space="preserve"> Interactions between social and environmental factors (e.g., Poverty × PM2.5, Education × Ozone) significantly influence CVD rates.</w:t>
+        <w:t xml:space="preserve"> Interactions between social and environmental factors (e.g., </w:t>
+      </w:r>
+      <w:r>
+        <w:rPr>
+          <w:rFonts w:ascii="Arial" w:hAnsi="Arial" w:cs="Arial"/>
+          <w:sz w:val="28"/>
+          <w:szCs w:val="28"/>
+        </w:rPr>
+        <w:t>Groundwater Threats</w:t>
+      </w:r>
+      <w:r>
+        <w:rPr>
+          <w:rFonts w:ascii="Arial" w:hAnsi="Arial" w:cs="Arial"/>
+          <w:sz w:val="28"/>
+          <w:szCs w:val="28"/>
+        </w:rPr>
+        <w:t xml:space="preserve"> × PM2.5, </w:t>
+      </w:r>
+      <w:r>
+        <w:rPr>
+          <w:rFonts w:ascii="Arial" w:hAnsi="Arial" w:cs="Arial"/>
+          <w:sz w:val="28"/>
+          <w:szCs w:val="28"/>
+        </w:rPr>
+        <w:t>Diesel</w:t>
+      </w:r>
+      <w:r>
+        <w:rPr>
+          <w:rFonts w:ascii="Arial" w:hAnsi="Arial" w:cs="Arial"/>
+          <w:sz w:val="28"/>
+          <w:szCs w:val="28"/>
+        </w:rPr>
+        <w:t xml:space="preserve"> </w:t>
+      </w:r>
+      <w:r>
+        <w:rPr>
+          <w:rFonts w:ascii="Arial" w:hAnsi="Arial" w:cs="Arial"/>
+          <w:sz w:val="28"/>
+          <w:szCs w:val="28"/>
+        </w:rPr>
+        <w:t xml:space="preserve">PM </w:t>
+      </w:r>
+      <w:r>
+        <w:rPr>
+          <w:rFonts w:ascii="Arial" w:hAnsi="Arial" w:cs="Arial"/>
+          <w:sz w:val="28"/>
+          <w:szCs w:val="28"/>
+        </w:rPr>
+        <w:t>×</w:t>
+      </w:r>
+      <w:r>
+        <w:rPr>
+          <w:rFonts w:ascii="Arial" w:hAnsi="Arial" w:cs="Arial"/>
+          <w:sz w:val="28"/>
+          <w:szCs w:val="28"/>
+        </w:rPr>
+        <w:t xml:space="preserve"> Poverty and PM2.5 </w:t>
+      </w:r>
+      <w:r>
+        <w:rPr>
+          <w:rFonts w:ascii="Arial" w:hAnsi="Arial" w:cs="Arial"/>
+          <w:sz w:val="28"/>
+          <w:szCs w:val="28"/>
+        </w:rPr>
+        <w:t>×</w:t>
+      </w:r>
+      <w:r>
+        <w:rPr>
+          <w:rFonts w:ascii="Arial" w:hAnsi="Arial" w:cs="Arial"/>
+          <w:sz w:val="28"/>
+          <w:szCs w:val="28"/>
+        </w:rPr>
+        <w:t xml:space="preserve"> Traffic</w:t>
+      </w:r>
+      <w:r>
+        <w:rPr>
+          <w:rFonts w:ascii="Arial" w:hAnsi="Arial" w:cs="Arial"/>
+          <w:sz w:val="28"/>
+          <w:szCs w:val="28"/>
+        </w:rPr>
+        <w:t>) significantly influence CVD rates.</w:t>
       </w:r>
     </w:p>
     <w:p>
@@ -338,7 +450,15 @@
           <w:sz w:val="28"/>
           <w:szCs w:val="28"/>
         </w:rPr>
-        <w:t>Test R²: 0.450</w:t>
+        <w:t>Test R²: 0.4</w:t>
+      </w:r>
+      <w:r>
+        <w:rPr>
+          <w:rFonts w:ascii="Arial" w:hAnsi="Arial" w:cs="Arial"/>
+          <w:sz w:val="28"/>
+          <w:szCs w:val="28"/>
+        </w:rPr>
+        <w:t>32</w:t>
       </w:r>
     </w:p>
     <w:p>
@@ -360,7 +480,15 @@
           <w:sz w:val="28"/>
           <w:szCs w:val="28"/>
         </w:rPr>
-        <w:t>Test RMSE: 3.695</w:t>
+        <w:t>Test RMSE: 3.</w:t>
+      </w:r>
+      <w:r>
+        <w:rPr>
+          <w:rFonts w:ascii="Arial" w:hAnsi="Arial" w:cs="Arial"/>
+          <w:sz w:val="28"/>
+          <w:szCs w:val="28"/>
+        </w:rPr>
+        <w:t>760</w:t>
       </w:r>
     </w:p>
     <w:p>
@@ -382,7 +510,15 @@
           <w:sz w:val="28"/>
           <w:szCs w:val="28"/>
         </w:rPr>
-        <w:t>5-Fold CV RMSE: 3.650</w:t>
+        <w:t>5-Fold CV RMSE: 3.6</w:t>
+      </w:r>
+      <w:r>
+        <w:rPr>
+          <w:rFonts w:ascii="Arial" w:hAnsi="Arial" w:cs="Arial"/>
+          <w:sz w:val="28"/>
+          <w:szCs w:val="28"/>
+        </w:rPr>
+        <w:t>97</w:t>
       </w:r>
     </w:p>
     <w:p>
@@ -404,7 +540,23 @@
           <w:sz w:val="28"/>
           <w:szCs w:val="28"/>
         </w:rPr>
-        <w:t>5-Fold CV R²: 0.440</w:t>
+        <w:t>5-Fold CV R²: 0.4</w:t>
+      </w:r>
+      <w:r>
+        <w:rPr>
+          <w:rFonts w:ascii="Arial" w:hAnsi="Arial" w:cs="Arial"/>
+          <w:sz w:val="28"/>
+          <w:szCs w:val="28"/>
+        </w:rPr>
+        <w:t>3</w:t>
+      </w:r>
+      <w:r>
+        <w:rPr>
+          <w:rFonts w:ascii="Arial" w:hAnsi="Arial" w:cs="Arial"/>
+          <w:sz w:val="28"/>
+          <w:szCs w:val="28"/>
+        </w:rPr>
+        <w:t>0</w:t>
       </w:r>
     </w:p>
     <w:p>
@@ -621,16 +773,14 @@
         </w:rPr>
         <w:t xml:space="preserve"> Generated polynomial and interaction </w:t>
       </w:r>
-      <w:proofErr w:type="gramStart"/>
-      <w:r>
-        <w:rPr>
-          <w:rFonts w:ascii="Arial" w:hAnsi="Arial" w:cs="Arial"/>
-          <w:sz w:val="28"/>
-          <w:szCs w:val="28"/>
-        </w:rPr>
-        <w:t>features</w:t>
-      </w:r>
-      <w:proofErr w:type="gramEnd"/>
+      <w:r>
+        <w:rPr>
+          <w:rFonts w:ascii="Arial" w:hAnsi="Arial" w:cs="Arial"/>
+          <w:sz w:val="28"/>
+          <w:szCs w:val="28"/>
+        </w:rPr>
+        <w:t>feature</w:t>
+      </w:r>
       <w:r>
         <w:rPr>
           <w:rFonts w:ascii="Arial" w:hAnsi="Arial" w:cs="Arial"/>
@@ -683,7 +833,23 @@
           <w:sz w:val="28"/>
           <w:szCs w:val="28"/>
         </w:rPr>
-        <w:t>Applied Ridge regression with polynomial features (degree 3) for balanced bias-variance tradeoff.</w:t>
+        <w:t xml:space="preserve">Applied Ridge regression with polynomial features (degree </w:t>
+      </w:r>
+      <w:r>
+        <w:rPr>
+          <w:rFonts w:ascii="Arial" w:hAnsi="Arial" w:cs="Arial"/>
+          <w:sz w:val="28"/>
+          <w:szCs w:val="28"/>
+        </w:rPr>
+        <w:t>2</w:t>
+      </w:r>
+      <w:r>
+        <w:rPr>
+          <w:rFonts w:ascii="Arial" w:hAnsi="Arial" w:cs="Arial"/>
+          <w:sz w:val="28"/>
+          <w:szCs w:val="28"/>
+        </w:rPr>
+        <w:t>) for balanced bias-variance tradeoff.</w:t>
       </w:r>
     </w:p>
     <w:p>
@@ -812,38 +978,6 @@
           <w:szCs w:val="28"/>
         </w:rPr>
         <w:t xml:space="preserve"> Monitoring and mitigating ozone and PM2.5 pollution remain critical for reducing CVD rates.</w:t>
-      </w:r>
-    </w:p>
-    <w:p>
-      <w:pPr>
-        <w:pStyle w:val="Compact"/>
-        <w:numPr>
-          <w:ilvl w:val="0"/>
-          <w:numId w:val="8"/>
-        </w:numPr>
-        <w:rPr>
-          <w:rFonts w:ascii="Arial" w:hAnsi="Arial" w:cs="Arial"/>
-          <w:sz w:val="28"/>
-          <w:szCs w:val="28"/>
-        </w:rPr>
-      </w:pPr>
-      <w:r>
-        <w:rPr>
-          <w:rFonts w:ascii="Arial" w:hAnsi="Arial" w:cs="Arial"/>
-          <w:b/>
-          <w:bCs/>
-          <w:sz w:val="28"/>
-          <w:szCs w:val="28"/>
-        </w:rPr>
-        <w:t>Future Modeling:</w:t>
-      </w:r>
-      <w:r>
-        <w:rPr>
-          <w:rFonts w:ascii="Arial" w:hAnsi="Arial" w:cs="Arial"/>
-          <w:sz w:val="28"/>
-          <w:szCs w:val="28"/>
-        </w:rPr>
-        <w:t xml:space="preserve"> Consider advanced models (e.g., XGBoost, Random Forest) and geospatial analysis to visualize high-risk areas for targeted interventions.</w:t>
       </w:r>
     </w:p>
     <w:p>

</xml_diff>